<commit_message>
Add new project documents and remove outdated reports
</commit_message>
<xml_diff>
--- a/Magpie Project Abstract 2024-25.docx
+++ b/Magpie Project Abstract 2024-25.docx
@@ -740,7 +740,7 @@
               <w:spacing w:before="120" w:after="120" w:line="240" w:lineRule="auto"/>
               <w:ind w:left="283" w:hanging="215"/>
               <w:rPr>
-                <w:rFonts w:ascii="Cambria" w:hAnsi="Cambria" w:cs="Arial"/>
+                <w:rFonts w:ascii="Cambria" w:eastAsia="Cambria" w:hAnsi="Cambria" w:cs="Cambria"/>
               </w:rPr>
             </w:pPr>
             <w:r>
@@ -761,7 +761,13 @@
               <w:rPr>
                 <w:rFonts w:ascii="Cambria" w:hAnsi="Cambria" w:cs="Arial"/>
               </w:rPr>
-              <w:t>In an era where data security is paramount, encryption techniques are crucial for safeguarding sensitive information. The project "Magpie" addresses this need by demonstrating encryption through a Python-based application. This project is important as it provides both a command-line interface (CLI) and a graphical user interface (GUI), making cryptographic principles accessible and interactive for users.</w:t>
+              <w:t xml:space="preserve">In an era where data security is paramount, encryption techniques </w:t>
+            </w:r>
+            <w:r>
+              <w:rPr>
+                <w:rFonts w:ascii="Cambria" w:eastAsia="Cambria" w:hAnsi="Cambria" w:cs="Cambria"/>
+              </w:rPr>
+              <w:t>are crucial for safeguarding sensitive information. The project "Magpie" addresses this need by demonstrating encryption through a Python-based application. This project is important as it provides both a command-line interface (CLI) and a graphical user interface (GUI), making cryptographic principles accessible and interactive for users.</w:t>
             </w:r>
           </w:p>
           <w:p>
@@ -776,26 +782,27 @@
               <w:spacing w:after="120" w:line="240" w:lineRule="auto"/>
               <w:ind w:left="283" w:hanging="215"/>
               <w:rPr>
-                <w:rFonts w:ascii="Cambria" w:hAnsi="Cambria" w:cs="Arial"/>
+                <w:rFonts w:ascii="Cambria" w:eastAsia="Cambria" w:hAnsi="Cambria" w:cs="Cambria"/>
               </w:rPr>
             </w:pPr>
             <w:r>
               <w:rPr>
-                <w:rFonts w:ascii="Cambria" w:hAnsi="Cambria" w:cs="Arial"/>
+                <w:rFonts w:ascii="Cambria" w:eastAsia="Cambria" w:hAnsi="Cambria" w:cs="Cambria"/>
                 <w:b/>
-                <w:bCs/>
               </w:rPr>
               <w:t>Objectives:</w:t>
             </w:r>
             <w:r>
               <w:rPr>
-                <w:rFonts w:ascii="Cambria" w:hAnsi="Cambria" w:cs="Arial"/>
+                <w:rFonts w:ascii="Cambria" w:eastAsia="Cambria" w:hAnsi="Cambria" w:cs="Cambria"/>
                 <w:b/>
-                <w:bCs/>
               </w:rPr>
               <w:t xml:space="preserve"> </w:t>
             </w:r>
             <w:r>
+              <w:rPr>
+                <w:rFonts w:ascii="Cambria" w:eastAsia="Cambria" w:hAnsi="Cambria" w:cs="Cambria"/>
+              </w:rPr>
               <w:t>The primary objective of the Magpie project is to implement and demonstrate the fundamental principles of cryptography and information security. It aims to offer a practical, user-friendly solution for symmetric encryption and decryption of text messages, utilizing shift cipher for encryption and SHA-256 for hashing.</w:t>
             </w:r>
           </w:p>
@@ -811,26 +818,25 @@
               <w:spacing w:after="120" w:line="240" w:lineRule="auto"/>
               <w:ind w:left="283" w:hanging="215"/>
               <w:rPr>
-                <w:rFonts w:ascii="Cambria" w:hAnsi="Cambria" w:cs="Arial"/>
+                <w:rFonts w:ascii="Cambria" w:eastAsia="Cambria" w:hAnsi="Cambria" w:cs="Cambria"/>
               </w:rPr>
             </w:pPr>
             <w:r>
               <w:rPr>
-                <w:rFonts w:ascii="Cambria" w:hAnsi="Cambria" w:cs="Arial"/>
+                <w:rFonts w:ascii="Cambria" w:eastAsia="Cambria" w:hAnsi="Cambria" w:cs="Cambria"/>
                 <w:b/>
-                <w:bCs/>
               </w:rPr>
               <w:t>Methodology:</w:t>
             </w:r>
             <w:r>
               <w:rPr>
-                <w:rFonts w:ascii="Cambria" w:hAnsi="Cambria" w:cs="Arial"/>
+                <w:rFonts w:ascii="Cambria" w:eastAsia="Cambria" w:hAnsi="Cambria" w:cs="Cambria"/>
               </w:rPr>
               <w:t xml:space="preserve"> </w:t>
             </w:r>
             <w:r>
               <w:rPr>
-                <w:rFonts w:ascii="Cambria" w:hAnsi="Cambria" w:cs="Arial"/>
+                <w:rFonts w:ascii="Cambria" w:eastAsia="Cambria" w:hAnsi="Cambria" w:cs="Cambria"/>
               </w:rPr>
               <w:t>Magpie employs Python as the core programming language, integrating the cryptography library for implementing symmetric encryption using the shift cipher and hashing through SHA-256. The project is designed to be user-interactive, offering both a CLI and GUI. The methodology involves key generation, encryption, decryption, and error handling to ensure secure and efficient processing of text messages.</w:t>
             </w:r>
@@ -847,26 +853,25 @@
               <w:spacing w:after="120" w:line="240" w:lineRule="auto"/>
               <w:ind w:left="283" w:hanging="215"/>
               <w:rPr>
-                <w:rFonts w:ascii="Cambria" w:hAnsi="Cambria" w:cs="Arial"/>
+                <w:rFonts w:ascii="Cambria" w:eastAsia="Cambria" w:hAnsi="Cambria" w:cs="Cambria"/>
               </w:rPr>
             </w:pPr>
             <w:r>
               <w:rPr>
-                <w:rFonts w:ascii="Cambria" w:hAnsi="Cambria" w:cs="Arial"/>
+                <w:rFonts w:ascii="Cambria" w:eastAsia="Cambria" w:hAnsi="Cambria" w:cs="Cambria"/>
                 <w:b/>
-                <w:bCs/>
               </w:rPr>
               <w:t>Expected Results/Outcomes</w:t>
             </w:r>
             <w:r>
               <w:rPr>
-                <w:rFonts w:ascii="Cambria" w:hAnsi="Cambria" w:cs="Arial"/>
+                <w:rFonts w:ascii="Cambria" w:eastAsia="Cambria" w:hAnsi="Cambria" w:cs="Cambria"/>
               </w:rPr>
               <w:t xml:space="preserve">: </w:t>
             </w:r>
             <w:r>
               <w:rPr>
-                <w:rFonts w:ascii="Cambria" w:hAnsi="Cambria" w:cs="Arial"/>
+                <w:rFonts w:ascii="Cambria" w:eastAsia="Cambria" w:hAnsi="Cambria" w:cs="Cambria"/>
               </w:rPr>
               <w:t>The expected outcome is a fully functional Python application that can encrypt and decrypt text messages securely. The project is anticipated to effectively demonstrate the concepts of symmetric encryption and hashing, providing users with a practical understanding of cryptographic principles. The dual interface (CLI and GUI) is expected to cater to both novice and experienced users.</w:t>
             </w:r>
@@ -883,26 +888,25 @@
               <w:spacing w:after="120" w:line="240" w:lineRule="auto"/>
               <w:ind w:left="283" w:hanging="215"/>
               <w:rPr>
-                <w:rFonts w:ascii="Cambria" w:hAnsi="Cambria" w:cs="Arial"/>
+                <w:rFonts w:ascii="Cambria" w:eastAsia="Cambria" w:hAnsi="Cambria" w:cs="Cambria"/>
               </w:rPr>
             </w:pPr>
             <w:r>
               <w:rPr>
-                <w:rFonts w:ascii="Cambria" w:hAnsi="Cambria" w:cs="Arial"/>
+                <w:rFonts w:ascii="Cambria" w:eastAsia="Cambria" w:hAnsi="Cambria" w:cs="Cambria"/>
                 <w:b/>
-                <w:bCs/>
               </w:rPr>
               <w:t>Significance/Impact</w:t>
             </w:r>
             <w:r>
               <w:rPr>
-                <w:rFonts w:ascii="Cambria" w:hAnsi="Cambria" w:cs="Arial"/>
+                <w:rFonts w:ascii="Cambria" w:eastAsia="Cambria" w:hAnsi="Cambria" w:cs="Cambria"/>
               </w:rPr>
               <w:t xml:space="preserve">: </w:t>
             </w:r>
             <w:r>
               <w:rPr>
-                <w:rFonts w:ascii="Cambria" w:hAnsi="Cambria" w:cs="Arial"/>
+                <w:rFonts w:ascii="Cambria" w:eastAsia="Cambria" w:hAnsi="Cambria" w:cs="Cambria"/>
               </w:rPr>
               <w:t>Magpie has the potential to significantly impact the educational domain by serving as a valuable learning tool for cryptography and information security. It simplifies complex cryptographic concepts, making them accessible to a broader audience. Additionally, the project underscores the importance of data security in digital communications, potentially influencing future developments in secure messaging applications.</w:t>
             </w:r>
@@ -917,66 +921,38 @@
         </w:tabs>
         <w:spacing w:after="120" w:line="240" w:lineRule="auto"/>
         <w:rPr>
-          <w:rFonts w:ascii="Cambria" w:hAnsi="Cambria" w:cs="Arial"/>
-          <w:sz w:val="2"/>
-        </w:rPr>
-      </w:pPr>
-    </w:p>
-    <w:p>
-      <w:pPr>
-        <w:spacing w:after="0" w:line="240" w:lineRule="auto"/>
-        <w:rPr>
           <w:rFonts w:ascii="Bookman Old Style" w:hAnsi="Bookman Old Style"/>
           <w:b/>
           <w:sz w:val="14"/>
-          <w:szCs w:val="18"/>
+          <w:szCs w:val="14"/>
         </w:rPr>
       </w:pPr>
       <w:r>
         <w:rPr>
           <w:rFonts w:ascii="Bookman Old Style" w:hAnsi="Bookman Old Style"/>
           <w:b/>
-          <w:sz w:val="20"/>
-          <w:szCs w:val="18"/>
-        </w:rPr>
-        <w:t xml:space="preserve"> </w:t>
+          <w:bCs/>
+          <w:sz w:val="20"/>
+          <w:szCs w:val="20"/>
+        </w:rPr>
+        <w:t xml:space="preserve"> Key Words: </w:t>
       </w:r>
       <w:r>
         <w:rPr>
           <w:rFonts w:ascii="Bookman Old Style" w:hAnsi="Bookman Old Style"/>
-          <w:b/>
-          <w:sz w:val="20"/>
-          <w:szCs w:val="18"/>
-        </w:rPr>
-        <w:t>Key Words</w:t>
-      </w:r>
-      <w:r>
-        <w:rPr>
-          <w:rFonts w:ascii="Bookman Old Style" w:hAnsi="Bookman Old Style"/>
-          <w:b/>
-          <w:sz w:val="20"/>
-          <w:szCs w:val="18"/>
-        </w:rPr>
-        <w:t xml:space="preserve">: </w:t>
-      </w:r>
-      <w:r>
-        <w:rPr>
-          <w:rFonts w:ascii="Bookman Old Style" w:hAnsi="Bookman Old Style"/>
-          <w:bCs/>
-          <w:sz w:val="20"/>
-          <w:szCs w:val="18"/>
+          <w:sz w:val="20"/>
+          <w:szCs w:val="20"/>
         </w:rPr>
         <w:t>s</w:t>
       </w:r>
-      <w:hyperlink r:id="rId7" w:tooltip="Topic: sha256-hash" w:history="1">
+      <w:hyperlink r:id="rId7">
         <w:r>
           <w:rPr>
             <w:rStyle w:val="Hyperlink"/>
             <w:rFonts w:ascii="Bookman Old Style" w:hAnsi="Bookman Old Style"/>
-            <w:bCs/>
             <w:color w:val="auto"/>
             <w:sz w:val="20"/>
-            <w:szCs w:val="18"/>
+            <w:szCs w:val="20"/>
             <w:u w:val="none"/>
           </w:rPr>
           <w:t>ha256-hash</w:t>
@@ -985,21 +961,19 @@
       <w:r>
         <w:rPr>
           <w:rFonts w:ascii="Bookman Old Style" w:hAnsi="Bookman Old Style"/>
-          <w:bCs/>
-          <w:sz w:val="20"/>
-          <w:szCs w:val="18"/>
+          <w:sz w:val="20"/>
+          <w:szCs w:val="20"/>
         </w:rPr>
         <w:t>, </w:t>
       </w:r>
-      <w:hyperlink r:id="rId8" w:tooltip="Topic: tkinter-gui" w:history="1">
+      <w:hyperlink r:id="rId8">
         <w:r>
           <w:rPr>
             <w:rStyle w:val="Hyperlink"/>
             <w:rFonts w:ascii="Bookman Old Style" w:hAnsi="Bookman Old Style"/>
-            <w:bCs/>
             <w:color w:val="auto"/>
             <w:sz w:val="20"/>
-            <w:szCs w:val="18"/>
+            <w:szCs w:val="20"/>
             <w:u w:val="none"/>
           </w:rPr>
           <w:t>tkinter-gui</w:t>
@@ -1008,21 +982,19 @@
       <w:r>
         <w:rPr>
           <w:rFonts w:ascii="Bookman Old Style" w:hAnsi="Bookman Old Style"/>
-          <w:bCs/>
-          <w:sz w:val="20"/>
-          <w:szCs w:val="18"/>
+          <w:sz w:val="20"/>
+          <w:szCs w:val="20"/>
         </w:rPr>
         <w:t>, </w:t>
       </w:r>
-      <w:hyperlink r:id="rId9" w:tooltip="Topic: symetric-encryption" w:history="1">
+      <w:hyperlink r:id="rId9">
         <w:r>
           <w:rPr>
             <w:rStyle w:val="Hyperlink"/>
             <w:rFonts w:ascii="Bookman Old Style" w:hAnsi="Bookman Old Style"/>
-            <w:bCs/>
             <w:color w:val="auto"/>
             <w:sz w:val="20"/>
-            <w:szCs w:val="18"/>
+            <w:szCs w:val="20"/>
             <w:u w:val="none"/>
           </w:rPr>
           <w:t>symmetric-encryption</w:t>
@@ -1031,9 +1003,8 @@
       <w:r>
         <w:rPr>
           <w:rFonts w:ascii="Bookman Old Style" w:hAnsi="Bookman Old Style"/>
-          <w:bCs/>
-          <w:sz w:val="20"/>
-          <w:szCs w:val="18"/>
+          <w:sz w:val="20"/>
+          <w:szCs w:val="20"/>
         </w:rPr>
         <w:t>.</w:t>
       </w:r>
@@ -1052,6 +1023,7 @@
           <w:rFonts w:ascii="Arial" w:hAnsi="Arial" w:cs="Arial"/>
           <w:b/>
           <w:sz w:val="24"/>
+          <w:szCs w:val="24"/>
         </w:rPr>
         <w:t xml:space="preserve">      </w:t>
       </w:r>
@@ -1061,96 +1033,67 @@
         <w:rPr>
           <w:rFonts w:ascii="Arial" w:hAnsi="Arial" w:cs="Arial"/>
           <w:b/>
-          <w:szCs w:val="20"/>
-        </w:rPr>
-      </w:pPr>
-    </w:p>
-    <w:p>
-      <w:pPr>
-        <w:rPr>
-          <w:rFonts w:ascii="Arial" w:hAnsi="Arial" w:cs="Arial"/>
-          <w:b/>
-          <w:szCs w:val="20"/>
-        </w:rPr>
-      </w:pPr>
-      <w:r>
-        <w:rPr>
-          <w:rFonts w:ascii="Arial" w:hAnsi="Arial" w:cs="Arial"/>
-          <w:b/>
-          <w:szCs w:val="20"/>
+        </w:rPr>
+      </w:pPr>
+    </w:p>
+    <w:p>
+      <w:pPr>
+        <w:rPr>
+          <w:rFonts w:ascii="Arial" w:hAnsi="Arial" w:cs="Arial"/>
+          <w:b/>
+        </w:rPr>
+      </w:pPr>
+      <w:r>
+        <w:rPr>
+          <w:rFonts w:ascii="Arial" w:hAnsi="Arial" w:cs="Arial"/>
+          <w:b/>
         </w:rPr>
         <w:t xml:space="preserve">Guide  </w:t>
       </w:r>
       <w:r>
         <w:rPr>
           <w:rFonts w:ascii="Arial" w:hAnsi="Arial" w:cs="Arial"/>
-          <w:szCs w:val="20"/>
         </w:rPr>
         <w:t xml:space="preserve"> </w:t>
       </w:r>
       <w:r>
-        <w:rPr>
-          <w:rFonts w:ascii="Arial" w:hAnsi="Arial" w:cs="Arial"/>
-          <w:szCs w:val="20"/>
-        </w:rPr>
         <w:tab/>
       </w:r>
       <w:r>
         <w:rPr>
           <w:rFonts w:ascii="Arial" w:hAnsi="Arial" w:cs="Arial"/>
-          <w:szCs w:val="20"/>
         </w:rPr>
         <w:t xml:space="preserve">      </w:t>
       </w:r>
       <w:r>
         <w:rPr>
           <w:rFonts w:ascii="Arial" w:hAnsi="Arial" w:cs="Arial"/>
-          <w:szCs w:val="20"/>
         </w:rPr>
         <w:t xml:space="preserve">    </w:t>
       </w:r>
       <w:r>
-        <w:rPr>
-          <w:rFonts w:ascii="Arial" w:hAnsi="Arial" w:cs="Arial"/>
-          <w:szCs w:val="20"/>
-        </w:rPr>
         <w:tab/>
       </w:r>
       <w:r>
-        <w:rPr>
-          <w:rFonts w:ascii="Arial" w:hAnsi="Arial" w:cs="Arial"/>
-          <w:szCs w:val="20"/>
-        </w:rPr>
         <w:tab/>
       </w:r>
       <w:r>
-        <w:rPr>
-          <w:rFonts w:ascii="Arial" w:hAnsi="Arial" w:cs="Arial"/>
-          <w:szCs w:val="20"/>
-        </w:rPr>
         <w:tab/>
       </w:r>
       <w:r>
         <w:rPr>
           <w:rFonts w:ascii="Arial" w:hAnsi="Arial" w:cs="Arial"/>
           <w:b/>
-          <w:szCs w:val="20"/>
         </w:rPr>
         <w:t xml:space="preserve">Project Coordinator </w:t>
       </w:r>
       <w:r>
-        <w:rPr>
-          <w:rFonts w:ascii="Arial" w:hAnsi="Arial" w:cs="Arial"/>
-          <w:b/>
-          <w:szCs w:val="20"/>
-        </w:rPr>
         <w:tab/>
       </w:r>
       <w:r>
         <w:rPr>
           <w:rFonts w:ascii="Arial" w:hAnsi="Arial" w:cs="Arial"/>
           <w:b/>
-          <w:szCs w:val="20"/>
         </w:rPr>
         <w:t xml:space="preserve">    </w:t>
       </w:r>
@@ -1158,47 +1101,25 @@
         <w:rPr>
           <w:rFonts w:ascii="Arial" w:hAnsi="Arial" w:cs="Arial"/>
           <w:b/>
-          <w:szCs w:val="20"/>
         </w:rPr>
         <w:t xml:space="preserve">       </w:t>
       </w:r>
       <w:r>
-        <w:rPr>
-          <w:rFonts w:ascii="Arial" w:hAnsi="Arial" w:cs="Arial"/>
-          <w:b/>
-          <w:szCs w:val="20"/>
-        </w:rPr>
         <w:tab/>
       </w:r>
       <w:r>
-        <w:rPr>
-          <w:rFonts w:ascii="Arial" w:hAnsi="Arial" w:cs="Arial"/>
-          <w:b/>
-          <w:szCs w:val="20"/>
-        </w:rPr>
         <w:tab/>
       </w:r>
       <w:r>
-        <w:rPr>
-          <w:rFonts w:ascii="Arial" w:hAnsi="Arial" w:cs="Arial"/>
-          <w:b/>
-          <w:szCs w:val="20"/>
-        </w:rPr>
         <w:tab/>
       </w:r>
       <w:r>
-        <w:rPr>
-          <w:rFonts w:ascii="Arial" w:hAnsi="Arial" w:cs="Arial"/>
-          <w:b/>
-          <w:szCs w:val="20"/>
-        </w:rPr>
         <w:tab/>
       </w:r>
       <w:r>
         <w:rPr>
           <w:rFonts w:ascii="Arial" w:hAnsi="Arial" w:cs="Arial"/>
           <w:b/>
-          <w:szCs w:val="20"/>
         </w:rPr>
         <w:t xml:space="preserve"> </w:t>
       </w:r>
@@ -1206,7 +1127,6 @@
         <w:rPr>
           <w:rFonts w:ascii="Arial" w:hAnsi="Arial" w:cs="Arial"/>
           <w:b/>
-          <w:szCs w:val="20"/>
         </w:rPr>
         <w:t>HOD</w:t>
       </w:r>
@@ -1810,6 +1730,13 @@
       </w:r>
     </w:p>
   </w:endnote>
+  <w:endnote w:type="continuationNotice" w:id="1">
+    <w:p>
+      <w:pPr>
+        <w:spacing w:after="0" w:line="240" w:lineRule="auto"/>
+      </w:pPr>
+    </w:p>
+  </w:endnote>
 </w:endnotes>
 </file>
 
@@ -1833,6 +1760,13 @@
       <w:r>
         <w:continuationSeparator/>
       </w:r>
+    </w:p>
+  </w:footnote>
+  <w:footnote w:type="continuationNotice" w:id="1">
+    <w:p>
+      <w:pPr>
+        <w:spacing w:after="0" w:line="240" w:lineRule="auto"/>
+      </w:pPr>
     </w:p>
   </w:footnote>
 </w:footnotes>

</xml_diff>